<commit_message>
Add website link fixed email (wow!)
Signed-off-by: Rob Hogarth <robhogarth@gmail.com>
</commit_message>
<xml_diff>
--- a/static/robhogarth_resume.docx
+++ b/static/robhogarth_resume.docx
@@ -182,6 +182,58 @@
             <w:pPr>
               <w:ind w:left="245"/>
               <w:rPr>
+                <w:rStyle w:val="Hyperlink"/>
+                <w:rFonts w:asciiTheme="minorHAnsi" w:hAnsiTheme="minorHAnsi"/>
+              </w:rPr>
+            </w:pPr>
+            <w:r>
+              <w:rPr>
+                <w:rStyle w:val="Hyperlink"/>
+                <w:rFonts w:asciiTheme="minorHAnsi" w:hAnsiTheme="minorHAnsi"/>
+              </w:rPr>
+              <w:fldChar w:fldCharType="begin"/>
+            </w:r>
+            <w:r>
+              <w:rPr>
+                <w:rStyle w:val="Hyperlink"/>
+                <w:rFonts w:asciiTheme="minorHAnsi" w:hAnsiTheme="minorHAnsi"/>
+              </w:rPr>
+              <w:instrText>HYPERLINK "mailto:robhogarth@gmail.com"</w:instrText>
+            </w:r>
+            <w:r>
+              <w:rPr>
+                <w:rStyle w:val="Hyperlink"/>
+                <w:rFonts w:asciiTheme="minorHAnsi" w:hAnsiTheme="minorHAnsi"/>
+              </w:rPr>
+            </w:r>
+            <w:r>
+              <w:rPr>
+                <w:rStyle w:val="Hyperlink"/>
+                <w:rFonts w:asciiTheme="minorHAnsi" w:hAnsiTheme="minorHAnsi"/>
+              </w:rPr>
+              <w:fldChar w:fldCharType="separate"/>
+            </w:r>
+            <w:r>
+              <w:rPr>
+                <w:rStyle w:val="Hyperlink"/>
+                <w:rFonts w:asciiTheme="minorHAnsi" w:hAnsiTheme="minorHAnsi"/>
+              </w:rPr>
+              <w:t>robhogarth@gmail.com</w:t>
+            </w:r>
+            <w:r>
+              <w:rPr>
+                <w:rStyle w:val="Hyperlink"/>
+                <w:rFonts w:asciiTheme="minorHAnsi" w:hAnsiTheme="minorHAnsi"/>
+              </w:rPr>
+              <w:fldChar w:fldCharType="end"/>
+            </w:r>
+            <w:bookmarkStart w:id="0" w:name="_GoBack"/>
+            <w:bookmarkEnd w:id="0"/>
+          </w:p>
+          <w:p>
+            <w:pPr>
+              <w:ind w:left="245"/>
+              <w:rPr>
                 <w:rFonts w:asciiTheme="minorHAnsi" w:hAnsiTheme="minorHAnsi"/>
               </w:rPr>
             </w:pPr>
@@ -191,7 +243,7 @@
                   <w:rStyle w:val="Hyperlink"/>
                   <w:rFonts w:asciiTheme="minorHAnsi" w:hAnsiTheme="minorHAnsi"/>
                 </w:rPr>
-                <w:t>robhogarth@gmail.com</w:t>
+                <w:t>https://robhogarth.com</w:t>
               </w:r>
             </w:hyperlink>
           </w:p>
@@ -1145,7 +1197,6 @@
                 <w:sz w:val="24"/>
                 <w:szCs w:val="24"/>
               </w:rPr>
-              <w:lastRenderedPageBreak/>
               <w:t>Insolvency Management Services</w:t>
             </w:r>
           </w:p>
@@ -2171,8 +2222,6 @@
             <w:pPr>
               <w:ind w:left="360"/>
             </w:pPr>
-            <w:bookmarkStart w:id="0" w:name="_GoBack"/>
-            <w:bookmarkEnd w:id="0"/>
           </w:p>
           <w:p>
             <w:pPr>
@@ -2200,7 +2249,6 @@
                 <w:sz w:val="24"/>
                 <w:szCs w:val="24"/>
               </w:rPr>
-              <w:lastRenderedPageBreak/>
               <w:t>Fujitsu Australia Ltd</w:t>
             </w:r>
           </w:p>
@@ -4811,6 +4859,18 @@
       <w:lang w:eastAsia="ar-SA"/>
     </w:rPr>
   </w:style>
+  <w:style w:type="character" w:styleId="UnresolvedMention">
+    <w:name w:val="Unresolved Mention"/>
+    <w:basedOn w:val="DefaultParagraphFont"/>
+    <w:uiPriority w:val="99"/>
+    <w:semiHidden/>
+    <w:unhideWhenUsed/>
+    <w:rsid w:val="00E20DAA"/>
+    <w:rPr>
+      <w:color w:val="605E5C"/>
+      <w:shd w:val="clear" w:color="auto" w:fill="E1DFDD"/>
+    </w:rPr>
+  </w:style>
 </w:styles>
 </file>
 
@@ -5102,7 +5162,7 @@
 </file>
 
 <file path=customXml/itemProps1.xml><?xml version="1.0" encoding="utf-8"?>
-<ds:datastoreItem xmlns:ds="http://schemas.openxmlformats.org/officeDocument/2006/customXml" ds:itemID="{F0C22051-E6FF-4D62-A8C2-A45040B0B4B7}">
+<ds:datastoreItem xmlns:ds="http://schemas.openxmlformats.org/officeDocument/2006/customXml" ds:itemID="{BB539FDA-A3D1-4004-A26B-387BEFEF2222}">
   <ds:schemaRefs>
     <ds:schemaRef ds:uri="http://schemas.openxmlformats.org/officeDocument/2006/bibliography"/>
   </ds:schemaRefs>

</xml_diff>